<commit_message>
Termine la seccion de Funcionamiento del Sistema (general) en el reporte
</commit_message>
<xml_diff>
--- a/Proyecto-Caso-2/docs/reporte.docx
+++ b/Proyecto-Caso-2/docs/reporte.docx
@@ -46,7 +46,11 @@
     <w:sdt>
       <w:sdtPr>
         <w:rPr>
-          <w:lang w:val="es-ES"/>
+          <w:rFonts w:asciiTheme="minorHAnsi" w:eastAsiaTheme="minorHAnsi" w:hAnsiTheme="minorHAnsi" w:cstheme="minorBidi"/>
+          <w:color w:val="auto"/>
+          <w:sz w:val="22"/>
+          <w:szCs w:val="22"/>
+          <w:lang w:val="es-ES" w:eastAsia="en-US"/>
         </w:rPr>
         <w:id w:val="-824114579"/>
         <w:docPartObj>
@@ -56,13 +60,8 @@
       </w:sdtPr>
       <w:sdtEndPr>
         <w:rPr>
-          <w:rFonts w:asciiTheme="minorHAnsi" w:eastAsiaTheme="minorHAnsi" w:hAnsiTheme="minorHAnsi" w:cstheme="minorBidi"/>
           <w:b/>
           <w:bCs/>
-          <w:color w:val="auto"/>
-          <w:sz w:val="22"/>
-          <w:szCs w:val="22"/>
-          <w:lang w:eastAsia="en-US"/>
         </w:rPr>
       </w:sdtEndPr>
       <w:sdtContent>
@@ -1100,48 +1099,19 @@
     </w:p>
     <w:p>
       <w:pPr>
+        <w:rPr>
+          <w:color w:val="000000" w:themeColor="text1"/>
+        </w:rPr>
+      </w:pPr>
+    </w:p>
+    <w:p>
+      <w:pPr>
         <w:pStyle w:val="Ttulo1"/>
         <w:rPr>
           <w:color w:val="000000" w:themeColor="text1"/>
         </w:rPr>
       </w:pPr>
-      <w:bookmarkStart w:id="1" w:name="_Toc100005177"/>
-      <w:r>
-        <w:rPr>
-          <w:color w:val="000000" w:themeColor="text1"/>
-        </w:rPr>
-        <w:t xml:space="preserve">Diagrama de </w:t>
-      </w:r>
-      <w:r>
-        <w:rPr>
-          <w:color w:val="000000" w:themeColor="text1"/>
-        </w:rPr>
-        <w:t>solución</w:t>
-      </w:r>
-      <w:bookmarkEnd w:id="1"/>
-    </w:p>
-    <w:p>
-      <w:pPr>
-        <w:rPr>
-          <w:color w:val="000000" w:themeColor="text1"/>
-        </w:rPr>
-      </w:pPr>
-    </w:p>
-    <w:p>
-      <w:pPr>
-        <w:rPr>
-          <w:color w:val="000000" w:themeColor="text1"/>
-        </w:rPr>
-      </w:pPr>
-    </w:p>
-    <w:p>
-      <w:pPr>
-        <w:pStyle w:val="Ttulo1"/>
-        <w:rPr>
-          <w:color w:val="000000" w:themeColor="text1"/>
-        </w:rPr>
-      </w:pPr>
-      <w:bookmarkStart w:id="2" w:name="_Toc100005178"/>
+      <w:bookmarkStart w:id="1" w:name="_Toc100005178"/>
       <w:r>
         <w:rPr>
           <w:color w:val="000000" w:themeColor="text1"/>
@@ -1161,12 +1131,744 @@
         </w:rPr>
         <w:t xml:space="preserve"> (general)</w:t>
       </w:r>
+      <w:bookmarkEnd w:id="1"/>
+    </w:p>
+    <w:p>
+      <w:pPr>
+        <w:keepNext/>
+        <w:jc w:val="center"/>
+      </w:pPr>
+      <w:r>
+        <w:rPr>
+          <w:noProof/>
+          <w:color w:val="000000" w:themeColor="text1"/>
+        </w:rPr>
+        <w:drawing>
+          <wp:inline distT="0" distB="0" distL="0" distR="0" wp14:anchorId="78D3BA0D" wp14:editId="6D957556">
+            <wp:extent cx="2732925" cy="2766630"/>
+            <wp:effectExtent l="0" t="0" r="0" b="0"/>
+            <wp:docPr id="1" name="Imagen 1"/>
+            <wp:cNvGraphicFramePr>
+              <a:graphicFrameLocks xmlns:a="http://schemas.openxmlformats.org/drawingml/2006/main" noChangeAspect="1"/>
+            </wp:cNvGraphicFramePr>
+            <a:graphic xmlns:a="http://schemas.openxmlformats.org/drawingml/2006/main">
+              <a:graphicData uri="http://schemas.openxmlformats.org/drawingml/2006/picture">
+                <pic:pic xmlns:pic="http://schemas.openxmlformats.org/drawingml/2006/picture">
+                  <pic:nvPicPr>
+                    <pic:cNvPr id="1" name="Imagen 1"/>
+                    <pic:cNvPicPr/>
+                  </pic:nvPicPr>
+                  <pic:blipFill>
+                    <a:blip r:embed="rId5" cstate="print">
+                      <a:extLst>
+                        <a:ext uri="{28A0092B-C50C-407E-A947-70E740481C1C}">
+                          <a14:useLocalDpi xmlns:a14="http://schemas.microsoft.com/office/drawing/2010/main" val="0"/>
+                        </a:ext>
+                      </a:extLst>
+                    </a:blip>
+                    <a:stretch>
+                      <a:fillRect/>
+                    </a:stretch>
+                  </pic:blipFill>
+                  <pic:spPr>
+                    <a:xfrm>
+                      <a:off x="0" y="0"/>
+                      <a:ext cx="2743149" cy="2776980"/>
+                    </a:xfrm>
+                    <a:prstGeom prst="rect">
+                      <a:avLst/>
+                    </a:prstGeom>
+                  </pic:spPr>
+                </pic:pic>
+              </a:graphicData>
+            </a:graphic>
+          </wp:inline>
+        </w:drawing>
+      </w:r>
+    </w:p>
+    <w:p>
+      <w:pPr>
+        <w:pStyle w:val="Descripcin"/>
+        <w:jc w:val="center"/>
+        <w:rPr>
+          <w:lang w:val="en-001"/>
+        </w:rPr>
+      </w:pPr>
+      <w:r>
+        <w:t xml:space="preserve">Ilustración </w:t>
+      </w:r>
+      <w:r>
+        <w:fldChar w:fldCharType="begin"/>
+      </w:r>
+      <w:r>
+        <w:instrText xml:space="preserve"> SEQ Ilustración \* ARABIC </w:instrText>
+      </w:r>
+      <w:r>
+        <w:fldChar w:fldCharType="separate"/>
+      </w:r>
+      <w:r>
+        <w:rPr>
+          <w:noProof/>
+        </w:rPr>
+        <w:t>1</w:t>
+      </w:r>
+      <w:r>
+        <w:fldChar w:fldCharType="end"/>
+      </w:r>
+      <w:r>
+        <w:t xml:space="preserve">. </w:t>
+      </w:r>
+      <w:r>
+        <w:rPr>
+          <w:lang w:val="en-001"/>
+        </w:rPr>
+        <w:t>Diagrama de la soluci</w:t>
+      </w:r>
+      <w:r>
+        <w:rPr>
+          <w:lang w:val="en-001"/>
+        </w:rPr>
+        <w:t>ó</w:t>
+      </w:r>
+      <w:r>
+        <w:rPr>
+          <w:lang w:val="en-001"/>
+        </w:rPr>
+        <w:t>n</w:t>
+      </w:r>
+    </w:p>
+    <w:p>
+      <w:r>
+        <w:t xml:space="preserve">El diagrama </w:t>
+      </w:r>
+      <w:r>
+        <w:t>anterior</w:t>
+      </w:r>
+      <w:r>
+        <w:t xml:space="preserve"> muestra la estructura general de la </w:t>
+      </w:r>
+      <w:r>
+        <w:t>solución dada al caso y el flujo de decisiones para solucionar tanto la opción 1 como la opción 2. Aquí se ven presente algunas de las clases que fueron usadas en la implementación en java.</w:t>
+      </w:r>
+    </w:p>
+    <w:p>
+      <w:pPr>
+        <w:rPr>
+          <w:b/>
+          <w:bCs/>
+          <w:color w:val="FF0000"/>
+          <w:sz w:val="40"/>
+          <w:szCs w:val="40"/>
+        </w:rPr>
+      </w:pPr>
+      <w:r>
+        <w:rPr>
+          <w:b/>
+          <w:bCs/>
+          <w:color w:val="FF0000"/>
+          <w:sz w:val="40"/>
+          <w:szCs w:val="40"/>
+        </w:rPr>
+        <w:t>Insertar diagrama de clases cuando terminemos</w:t>
+      </w:r>
+    </w:p>
+    <w:p>
+      <w:r>
+        <w:t xml:space="preserve">En el diagrama se puede ver como Main es nuestra clase principal, sus responsabilidades </w:t>
+      </w:r>
+      <w:r>
+        <w:t>constan</w:t>
+      </w:r>
+      <w:r>
+        <w:t xml:space="preserve"> de manejar todo lo que la interfaz de usuario, </w:t>
+      </w:r>
+      <w:r>
+        <w:t>selección</w:t>
+      </w:r>
+      <w:r>
+        <w:t xml:space="preserve"> de opciones y la carga de archivos de </w:t>
+      </w:r>
+      <w:r>
+        <w:t>configuración (</w:t>
+      </w:r>
+      <w:r>
+        <w:t xml:space="preserve">que es donde se guardan los resultados de </w:t>
+      </w:r>
+      <w:r>
+        <w:t>opción</w:t>
+      </w:r>
+      <w:r>
+        <w:t xml:space="preserve"> 1). Nuestra clase main se </w:t>
+      </w:r>
+      <w:r>
+        <w:t>podrá</w:t>
+      </w:r>
+      <w:r>
+        <w:t xml:space="preserve"> ver como la </w:t>
+      </w:r>
+      <w:r>
+        <w:t>implementación</w:t>
+      </w:r>
+      <w:r>
+        <w:t xml:space="preserve"> del sistema operativo.</w:t>
+      </w:r>
+    </w:p>
+    <w:p>
+      <w:r>
+        <w:t xml:space="preserve"> La clase de </w:t>
+      </w:r>
+      <w:r>
+        <w:t>Configuración</w:t>
+      </w:r>
+      <w:r>
+        <w:t xml:space="preserve"> es donde se encuentra la </w:t>
+      </w:r>
+      <w:r>
+        <w:t>implementación</w:t>
+      </w:r>
+      <w:r>
+        <w:t xml:space="preserve"> de la </w:t>
+      </w:r>
+      <w:r>
+        <w:t>opción</w:t>
+      </w:r>
+      <w:r>
+        <w:t xml:space="preserve"> 1, ya que es donde se genera la tabla de </w:t>
+      </w:r>
+      <w:r>
+        <w:t>páginas</w:t>
+      </w:r>
+      <w:r>
+        <w:t xml:space="preserve"> y la </w:t>
+      </w:r>
+      <w:r>
+        <w:t>tabla</w:t>
+      </w:r>
+      <w:r>
+        <w:t xml:space="preserve"> de referencias a dichas paginas dependiendo de los </w:t>
+      </w:r>
+      <w:r>
+        <w:t>parámetros</w:t>
+      </w:r>
+      <w:r>
+        <w:t xml:space="preserve"> dados por el usuario (tamaño de </w:t>
+      </w:r>
+      <w:r>
+        <w:t>página</w:t>
+      </w:r>
+      <w:r>
+        <w:t>, tamaño del entero, tamaño de las matrices, recorrido).</w:t>
+      </w:r>
+      <w:r>
+        <w:t xml:space="preserve"> Una </w:t>
+      </w:r>
+      <w:r>
+        <w:rPr>
+          <w:u w:val="single"/>
+        </w:rPr>
+        <w:t>instancia</w:t>
+      </w:r>
+      <w:r>
+        <w:t xml:space="preserve"> de la clase </w:t>
+      </w:r>
+      <w:r>
+        <w:t>configuración</w:t>
+      </w:r>
+      <w:r>
+        <w:t xml:space="preserve"> guarda el estado de la </w:t>
+      </w:r>
+      <w:r>
+        <w:t>configuración</w:t>
+      </w:r>
+      <w:r>
+        <w:t xml:space="preserve"> dada por parte del usuario, generando las tablas y reportes </w:t>
+      </w:r>
+      <w:r>
+        <w:t>necesarios</w:t>
+      </w:r>
+      <w:r>
+        <w:t xml:space="preserve"> para la </w:t>
+      </w:r>
+      <w:r>
+        <w:t>opción</w:t>
+      </w:r>
+      <w:r>
+        <w:t xml:space="preserve"> 1.  </w:t>
+      </w:r>
+      <w:r>
+        <w:t xml:space="preserve">Adicionalmente, la clase </w:t>
+      </w:r>
+      <w:r>
+        <w:t>Mein</w:t>
+      </w:r>
+      <w:r>
+        <w:t xml:space="preserve"> guarda un arreglo con las configuraciones </w:t>
+      </w:r>
+      <w:r>
+        <w:t>preexistentes,</w:t>
+      </w:r>
+      <w:r>
+        <w:t xml:space="preserve"> para que sean de </w:t>
+      </w:r>
+      <w:r>
+        <w:t>fácil</w:t>
+      </w:r>
+      <w:r>
+        <w:t xml:space="preserve"> acceso al ejecutar la </w:t>
+      </w:r>
+      <w:r>
+        <w:t>opción</w:t>
+      </w:r>
+      <w:r>
+        <w:t xml:space="preserve"> 2. Clases como Pagina y </w:t>
+      </w:r>
+      <w:r>
+        <w:rPr>
+          <w:lang w:val="en-001"/>
+        </w:rPr>
+        <w:t>ElementInfo</w:t>
+      </w:r>
+      <w:r>
+        <w:t xml:space="preserve"> son </w:t>
+      </w:r>
+      <w:r>
+        <w:t>auxiliares</w:t>
+      </w:r>
+      <w:r>
+        <w:t xml:space="preserve"> a la clase de </w:t>
+      </w:r>
+      <w:r>
+        <w:t>Configuración</w:t>
+      </w:r>
+      <w:r>
+        <w:t xml:space="preserve">, y estas se usan para crear las diferentes tablas que produce esta clase. Internamente la clase </w:t>
+      </w:r>
+      <w:r>
+        <w:t>Configuración</w:t>
+      </w:r>
+      <w:r>
+        <w:t xml:space="preserve"> crea varias tablas que facilitan la eventual </w:t>
+      </w:r>
+      <w:r>
+        <w:t>creación</w:t>
+      </w:r>
+      <w:r>
+        <w:t xml:space="preserve"> de la tabla de </w:t>
+      </w:r>
+      <w:r>
+        <w:t>páginas</w:t>
+      </w:r>
+      <w:r>
+        <w:t xml:space="preserve"> (que es la usada para crear los reportes) y para crear la tabla de referencias (usada en </w:t>
+      </w:r>
+      <w:r>
+        <w:t>opción</w:t>
+      </w:r>
+      <w:r>
+        <w:t xml:space="preserve"> 2). </w:t>
+      </w:r>
+    </w:p>
+    <w:p/>
+    <w:p>
+      <w:pPr>
+        <w:rPr>
+          <w:lang w:val="en-001"/>
+        </w:rPr>
+      </w:pPr>
+      <w:r>
+        <w:t xml:space="preserve">La clase de Opcion2 </w:t>
+      </w:r>
+      <w:r>
+        <w:t>actúa</w:t>
+      </w:r>
+      <w:r>
+        <w:t xml:space="preserve"> como un administrador para todos los procesos que se tienen que llevar a cabo para similar el sistema de </w:t>
+      </w:r>
+      <w:r>
+        <w:t>paginación</w:t>
+      </w:r>
+      <w:r>
+        <w:t xml:space="preserve"> en conjunto con el algoritmo de envejecimiento. Para </w:t>
+      </w:r>
+      <w:r>
+        <w:lastRenderedPageBreak/>
+        <w:t>cumplir</w:t>
+      </w:r>
+      <w:r>
+        <w:rPr>
+          <w:lang w:val="en-001"/>
+        </w:rPr>
+        <w:t xml:space="preserve"> </w:t>
+      </w:r>
+      <w:r>
+        <w:t xml:space="preserve">con los </w:t>
+      </w:r>
+      <w:r>
+        <w:t>requisitos</w:t>
+      </w:r>
+      <w:r>
+        <w:t xml:space="preserve"> de la </w:t>
+      </w:r>
+      <w:r>
+        <w:t>opción</w:t>
+      </w:r>
+      <w:r>
+        <w:t xml:space="preserve"> 2 se usan 3 clases </w:t>
+      </w:r>
+      <w:r>
+        <w:t>auxiliares</w:t>
+      </w:r>
+      <w:r>
+        <w:t>: Thread1, Thread2 y Buffer.</w:t>
+      </w:r>
+      <w:r>
+        <w:t xml:space="preserve"> Son estas clases </w:t>
+      </w:r>
+      <w:r>
+        <w:t>auxiliares</w:t>
+      </w:r>
+      <w:r>
+        <w:t xml:space="preserve"> las que implementan el algoritmo de envejecimiento y el sistema de </w:t>
+      </w:r>
+      <w:r>
+        <w:t>paginación</w:t>
+      </w:r>
+      <w:r>
+        <w:t xml:space="preserve"> a detalle. La clase de Thread1 tiene una referencia a la tabla de referencias, donde se almacenan las referencias (en orden) hechas a cada </w:t>
+      </w:r>
+      <w:r>
+        <w:t>página</w:t>
+      </w:r>
+      <w:r>
+        <w:t xml:space="preserve"> por el recorrido que fue previamente seleccionado en </w:t>
+      </w:r>
+      <w:r>
+        <w:t>opción</w:t>
+      </w:r>
+      <w:r>
+        <w:t xml:space="preserve"> 1</w:t>
+      </w:r>
+      <w:r>
+        <w:t>. El trabajo de thread 1 es recorrer la tabla de referencias</w:t>
+      </w:r>
+      <w:r>
+        <w:t xml:space="preserve">, </w:t>
+      </w:r>
+      <w:r>
+        <w:t>después</w:t>
+      </w:r>
+      <w:r>
+        <w:t xml:space="preserve"> intentar acceder al buffer para modificar la table del marco de </w:t>
+      </w:r>
+      <w:r>
+        <w:t>página</w:t>
+      </w:r>
+      <w:r>
+        <w:t xml:space="preserve">, donde se guardan las </w:t>
+      </w:r>
+      <w:r>
+        <w:t>páginas</w:t>
+      </w:r>
+      <w:r>
+        <w:t xml:space="preserve"> accedidas y su “edad” para ingresar una nueva </w:t>
+      </w:r>
+      <w:r>
+        <w:t>página</w:t>
+      </w:r>
+      <w:r>
+        <w:t>, actualizar su</w:t>
+      </w:r>
+      <w:r>
+        <w:rPr>
+          <w:lang w:val="en-001"/>
+        </w:rPr>
+        <w:t xml:space="preserve"> </w:t>
+      </w:r>
+      <w:r>
+        <w:t>edad (</w:t>
+      </w:r>
+      <w:r>
+        <w:t>reseteando</w:t>
+      </w:r>
+      <w:r>
+        <w:rPr>
+          <w:lang w:val="en-001"/>
+        </w:rPr>
+        <w:t xml:space="preserve"> a</w:t>
+      </w:r>
+      <w:r>
+        <w:t xml:space="preserve"> </w:t>
+      </w:r>
+      <w:r>
+        <w:t>0,</w:t>
+      </w:r>
+      <w:r>
+        <w:rPr>
+          <w:lang w:val="en-001"/>
+        </w:rPr>
+        <w:t xml:space="preserve"> </w:t>
+      </w:r>
+      <w:r>
+        <w:t xml:space="preserve">al ser la referencia </w:t>
+      </w:r>
+      <w:r>
+        <w:t>más</w:t>
+      </w:r>
+      <w:r>
+        <w:t xml:space="preserve"> reciente), o generar un fallo de </w:t>
+      </w:r>
+      <w:r>
+        <w:t>página</w:t>
+      </w:r>
+      <w:r>
+        <w:t xml:space="preserve"> para </w:t>
+      </w:r>
+      <w:r>
+        <w:t>después</w:t>
+      </w:r>
+      <w:r>
+        <w:t xml:space="preserve"> swapear la </w:t>
+      </w:r>
+      <w:r>
+        <w:t>página</w:t>
+      </w:r>
+      <w:r>
+        <w:t xml:space="preserve"> </w:t>
+      </w:r>
+      <w:r>
+        <w:t>más</w:t>
+      </w:r>
+      <w:r>
+        <w:t xml:space="preserve"> reciente por la </w:t>
+      </w:r>
+      <w:r>
+        <w:t>página</w:t>
+      </w:r>
+      <w:r>
+        <w:t xml:space="preserve"> referenciada actualmente. Adicionalmente, </w:t>
+      </w:r>
+      <w:r>
+        <w:t>después</w:t>
+      </w:r>
+      <w:r>
+        <w:t xml:space="preserve"> de hacer esta </w:t>
+      </w:r>
+      <w:r>
+        <w:t>acción</w:t>
+      </w:r>
+      <w:r>
+        <w:t xml:space="preserve"> el thread 1 se va a dormir por dos </w:t>
+      </w:r>
+      <w:r>
+        <w:t>milisegundos</w:t>
+      </w:r>
+      <w:r>
+        <w:t xml:space="preserve">. La clase Thread2 es </w:t>
+      </w:r>
+      <w:r>
+        <w:t>responsable</w:t>
+      </w:r>
+      <w:r>
+        <w:t xml:space="preserve"> de ejecutar el algoritmo de envejecimiento, lo cual incurre acceder al buffer a la table del marco de </w:t>
+      </w:r>
+      <w:r>
+        <w:t>página</w:t>
+      </w:r>
+      <w:r>
+        <w:t xml:space="preserve"> para incrementar por 1 la “edad” de cada referencia de </w:t>
+      </w:r>
+      <w:r>
+        <w:t>página</w:t>
+      </w:r>
+      <w:r>
+        <w:t xml:space="preserve"> dentro del marco. </w:t>
+      </w:r>
+      <w:r>
+        <w:t>Después</w:t>
+      </w:r>
+      <w:r>
+        <w:t xml:space="preserve"> de ejecutar el envejecimiento este thread se va a dormir por 1 </w:t>
+      </w:r>
+      <w:r>
+        <w:t>milisegundo</w:t>
+      </w:r>
+      <w:r>
+        <w:t xml:space="preserve">. Ambos threads </w:t>
+      </w:r>
+      <w:r>
+        <w:t>correrán</w:t>
+      </w:r>
+      <w:r>
+        <w:t xml:space="preserve"> hasta que el thread 1 termine de recorrer la tabla de referencias. La clase del buffer, como antes mencionado, contiene la table del marco de </w:t>
+      </w:r>
+      <w:r>
+        <w:t>página</w:t>
+      </w:r>
+      <w:r>
+        <w:t xml:space="preserve">, la cual tiene las </w:t>
+      </w:r>
+      <w:r>
+        <w:t>páginas</w:t>
+      </w:r>
+      <w:r>
+        <w:t xml:space="preserve"> referenciadas y </w:t>
+      </w:r>
+      <w:r>
+        <w:rPr>
+          <w:lang w:val="en-001"/>
+        </w:rPr>
+        <w:t>s</w:t>
+      </w:r>
+      <w:r>
+        <w:t>u</w:t>
+      </w:r>
+      <w:r>
+        <w:rPr>
+          <w:lang w:val="en-001"/>
+        </w:rPr>
+        <w:t xml:space="preserve"> </w:t>
+      </w:r>
+      <w:r>
+        <w:t>e</w:t>
+      </w:r>
+      <w:r>
+        <w:t xml:space="preserve">dad (que simboliza que tan reciente fue la </w:t>
+      </w:r>
+      <w:r>
+        <w:t>última</w:t>
+      </w:r>
+      <w:r>
+        <w:t xml:space="preserve"> referencia a ellas dentro de la table de referencias). En esencia la clase del buffer esta </w:t>
+      </w:r>
+      <w:r>
+        <w:t>sincronizada</w:t>
+      </w:r>
+      <w:r>
+        <w:t xml:space="preserve"> en </w:t>
+      </w:r>
+      <w:r>
+        <w:t>relación</w:t>
+      </w:r>
+      <w:r>
+        <w:t xml:space="preserve"> a la table de marco de </w:t>
+      </w:r>
+      <w:r>
+        <w:t>página</w:t>
+      </w:r>
+      <w:r>
+        <w:t xml:space="preserve"> y solo permite que un thread </w:t>
+      </w:r>
+      <w:r>
+        <w:t>actúe</w:t>
+      </w:r>
+      <w:r>
+        <w:t xml:space="preserve"> sobre ella al </w:t>
+      </w:r>
+      <w:r>
+        <w:t>tiempo,</w:t>
+      </w:r>
+      <w:r>
+        <w:t xml:space="preserve"> por medio de un </w:t>
+      </w:r>
+      <w:r>
+        <w:t>método</w:t>
+      </w:r>
+      <w:r>
+        <w:t xml:space="preserve"> sincronizado sobre el cual </w:t>
+      </w:r>
+      <w:r>
+        <w:t>expondremos</w:t>
+      </w:r>
+      <w:r>
+        <w:t xml:space="preserve"> en otra </w:t>
+      </w:r>
+      <w:r>
+        <w:t>sección</w:t>
+      </w:r>
+      <w:r>
+        <w:t>.</w:t>
+      </w:r>
+    </w:p>
+    <w:p>
+      <w:pPr>
+        <w:pStyle w:val="Ttulo1"/>
+        <w:rPr>
+          <w:color w:val="000000" w:themeColor="text1"/>
+        </w:rPr>
+      </w:pPr>
+      <w:bookmarkStart w:id="2" w:name="_Toc100005179"/>
+      <w:r>
+        <w:rPr>
+          <w:color w:val="000000" w:themeColor="text1"/>
+        </w:rPr>
+        <w:t xml:space="preserve">Funcionamiento </w:t>
+      </w:r>
+      <w:r>
+        <w:rPr>
+          <w:color w:val="000000" w:themeColor="text1"/>
+        </w:rPr>
+        <w:t>opción</w:t>
+      </w:r>
+      <w:r>
+        <w:rPr>
+          <w:color w:val="000000" w:themeColor="text1"/>
+        </w:rPr>
+        <w:t xml:space="preserve"> 1</w:t>
+      </w:r>
       <w:bookmarkEnd w:id="2"/>
     </w:p>
     <w:p>
       <w:pPr>
         <w:rPr>
           <w:color w:val="000000" w:themeColor="text1"/>
+          <w:lang w:val="en-001"/>
+        </w:rPr>
+      </w:pPr>
+    </w:p>
+    <w:p>
+      <w:pPr>
+        <w:pStyle w:val="Ttulo2"/>
+        <w:rPr>
+          <w:color w:val="000000" w:themeColor="text1"/>
+        </w:rPr>
+      </w:pPr>
+      <w:bookmarkStart w:id="3" w:name="_Toc100005180"/>
+      <w:r>
+        <w:rPr>
+          <w:color w:val="000000" w:themeColor="text1"/>
+        </w:rPr>
+        <w:t>Algoritmo de generación de referencias de pagina</w:t>
+      </w:r>
+      <w:bookmarkEnd w:id="3"/>
+    </w:p>
+    <w:p>
+      <w:pPr>
+        <w:rPr>
+          <w:color w:val="000000" w:themeColor="text1"/>
+          <w:lang w:val="en-001"/>
+        </w:rPr>
+      </w:pPr>
+    </w:p>
+    <w:p>
+      <w:pPr>
+        <w:pStyle w:val="Ttulo2"/>
+        <w:rPr>
+          <w:color w:val="000000" w:themeColor="text1"/>
+        </w:rPr>
+      </w:pPr>
+      <w:bookmarkStart w:id="4" w:name="_Toc100005181"/>
+      <w:r>
+        <w:rPr>
+          <w:color w:val="000000" w:themeColor="text1"/>
+        </w:rPr>
+        <w:t>Estructuras de datos para la simulación del sistema de paginación</w:t>
+      </w:r>
+      <w:bookmarkEnd w:id="4"/>
+    </w:p>
+    <w:p>
+      <w:pPr>
+        <w:rPr>
+          <w:color w:val="000000" w:themeColor="text1"/>
         </w:rPr>
       </w:pPr>
     </w:p>
@@ -1177,26 +1879,37 @@
           <w:color w:val="000000" w:themeColor="text1"/>
         </w:rPr>
       </w:pPr>
-      <w:bookmarkStart w:id="3" w:name="_Toc100005179"/>
-      <w:r>
-        <w:rPr>
-          <w:color w:val="000000" w:themeColor="text1"/>
-        </w:rPr>
-        <w:t xml:space="preserve">Funcionamiento </w:t>
-      </w:r>
-      <w:r>
-        <w:rPr>
-          <w:color w:val="000000" w:themeColor="text1"/>
-        </w:rPr>
-        <w:t>opción</w:t>
-      </w:r>
-      <w:r>
-        <w:rPr>
-          <w:color w:val="000000" w:themeColor="text1"/>
-        </w:rPr>
-        <w:t xml:space="preserve"> 1</w:t>
-      </w:r>
-      <w:bookmarkEnd w:id="3"/>
+      <w:bookmarkStart w:id="5" w:name="_Toc100005182"/>
+      <w:r>
+        <w:rPr>
+          <w:color w:val="000000" w:themeColor="text1"/>
+        </w:rPr>
+        <w:t>Funcionamiento opción 2</w:t>
+      </w:r>
+      <w:bookmarkEnd w:id="5"/>
+    </w:p>
+    <w:p>
+      <w:pPr>
+        <w:rPr>
+          <w:color w:val="000000" w:themeColor="text1"/>
+        </w:rPr>
+      </w:pPr>
+    </w:p>
+    <w:p>
+      <w:pPr>
+        <w:pStyle w:val="Ttulo2"/>
+        <w:rPr>
+          <w:color w:val="000000" w:themeColor="text1"/>
+        </w:rPr>
+      </w:pPr>
+      <w:bookmarkStart w:id="6" w:name="_Toc100005183"/>
+      <w:r>
+        <w:rPr>
+          <w:color w:val="000000" w:themeColor="text1"/>
+        </w:rPr>
+        <w:t>Sistema de sincronización</w:t>
+      </w:r>
+      <w:bookmarkEnd w:id="6"/>
     </w:p>
     <w:p>
       <w:pPr>
@@ -1213,20 +1926,19 @@
           <w:color w:val="000000" w:themeColor="text1"/>
         </w:rPr>
       </w:pPr>
-      <w:bookmarkStart w:id="4" w:name="_Toc100005180"/>
-      <w:r>
-        <w:rPr>
-          <w:color w:val="000000" w:themeColor="text1"/>
-        </w:rPr>
-        <w:t>Algoritmo de generación de referencias de pagina</w:t>
-      </w:r>
-      <w:bookmarkEnd w:id="4"/>
-    </w:p>
-    <w:p>
-      <w:pPr>
-        <w:rPr>
-          <w:color w:val="000000" w:themeColor="text1"/>
-          <w:lang w:val="en-001"/>
+      <w:bookmarkStart w:id="7" w:name="_Toc100005184"/>
+      <w:r>
+        <w:rPr>
+          <w:color w:val="000000" w:themeColor="text1"/>
+        </w:rPr>
+        <w:t>Datos recopilados</w:t>
+      </w:r>
+      <w:bookmarkEnd w:id="7"/>
+    </w:p>
+    <w:p>
+      <w:pPr>
+        <w:rPr>
+          <w:color w:val="000000" w:themeColor="text1"/>
         </w:rPr>
       </w:pPr>
     </w:p>
@@ -1237,14 +1949,60 @@
           <w:color w:val="000000" w:themeColor="text1"/>
         </w:rPr>
       </w:pPr>
-      <w:bookmarkStart w:id="5" w:name="_Toc100005181"/>
-      <w:r>
-        <w:rPr>
-          <w:color w:val="000000" w:themeColor="text1"/>
-        </w:rPr>
-        <w:t>Estructuras de datos para la simulación del sistema de paginación</w:t>
-      </w:r>
-      <w:bookmarkEnd w:id="5"/>
+      <w:bookmarkStart w:id="8" w:name="_Toc100005185"/>
+      <w:r>
+        <w:rPr>
+          <w:color w:val="000000" w:themeColor="text1"/>
+        </w:rPr>
+        <w:t>Graficas del comportamiento del sistema</w:t>
+      </w:r>
+      <w:bookmarkEnd w:id="8"/>
+    </w:p>
+    <w:p>
+      <w:pPr>
+        <w:rPr>
+          <w:color w:val="000000" w:themeColor="text1"/>
+        </w:rPr>
+      </w:pPr>
+    </w:p>
+    <w:p>
+      <w:pPr>
+        <w:pStyle w:val="Ttulo3"/>
+        <w:rPr>
+          <w:color w:val="000000" w:themeColor="text1"/>
+        </w:rPr>
+      </w:pPr>
+      <w:bookmarkStart w:id="9" w:name="_Toc100005186"/>
+      <w:r>
+        <w:rPr>
+          <w:color w:val="000000" w:themeColor="text1"/>
+        </w:rPr>
+        <w:t>Graficas</w:t>
+      </w:r>
+      <w:bookmarkEnd w:id="9"/>
+    </w:p>
+    <w:p>
+      <w:pPr>
+        <w:rPr>
+          <w:color w:val="000000" w:themeColor="text1"/>
+        </w:rPr>
+      </w:pPr>
+    </w:p>
+    <w:p>
+      <w:pPr>
+        <w:pStyle w:val="Ttulo3"/>
+        <w:rPr>
+          <w:color w:val="000000" w:themeColor="text1"/>
+        </w:rPr>
+      </w:pPr>
+      <w:bookmarkStart w:id="10" w:name="_Toc100005187"/>
+      <w:r>
+        <w:rPr>
+          <w:color w:val="000000" w:themeColor="text1"/>
+        </w:rPr>
+        <w:t>Interpretación de resultados</w:t>
+      </w:r>
+      <w:bookmarkEnd w:id="10"/>
     </w:p>
     <w:p>
       <w:pPr>
@@ -1260,153 +2018,15 @@
           <w:color w:val="000000" w:themeColor="text1"/>
         </w:rPr>
       </w:pPr>
-      <w:bookmarkStart w:id="6" w:name="_Toc100005182"/>
-      <w:r>
-        <w:rPr>
-          <w:color w:val="000000" w:themeColor="text1"/>
-        </w:rPr>
-        <w:t>Funcionamiento opción 2</w:t>
-      </w:r>
-      <w:bookmarkEnd w:id="6"/>
-    </w:p>
-    <w:p>
-      <w:pPr>
-        <w:rPr>
-          <w:color w:val="000000" w:themeColor="text1"/>
-        </w:rPr>
-      </w:pPr>
-    </w:p>
-    <w:p>
-      <w:pPr>
-        <w:pStyle w:val="Ttulo2"/>
-        <w:rPr>
-          <w:color w:val="000000" w:themeColor="text1"/>
-        </w:rPr>
-      </w:pPr>
-      <w:bookmarkStart w:id="7" w:name="_Toc100005183"/>
-      <w:r>
-        <w:rPr>
-          <w:color w:val="000000" w:themeColor="text1"/>
-        </w:rPr>
-        <w:t>Sistema de sincronización</w:t>
-      </w:r>
-      <w:bookmarkEnd w:id="7"/>
-    </w:p>
-    <w:p>
-      <w:pPr>
-        <w:rPr>
-          <w:color w:val="000000" w:themeColor="text1"/>
-          <w:lang w:val="en-001"/>
-        </w:rPr>
-      </w:pPr>
-    </w:p>
-    <w:p>
-      <w:pPr>
-        <w:pStyle w:val="Ttulo2"/>
-        <w:rPr>
-          <w:color w:val="000000" w:themeColor="text1"/>
-        </w:rPr>
-      </w:pPr>
-      <w:bookmarkStart w:id="8" w:name="_Toc100005184"/>
-      <w:r>
-        <w:rPr>
-          <w:color w:val="000000" w:themeColor="text1"/>
-        </w:rPr>
-        <w:t>Datos recopilados</w:t>
-      </w:r>
-      <w:bookmarkEnd w:id="8"/>
-    </w:p>
-    <w:p>
-      <w:pPr>
-        <w:rPr>
-          <w:color w:val="000000" w:themeColor="text1"/>
-        </w:rPr>
-      </w:pPr>
-    </w:p>
-    <w:p>
-      <w:pPr>
-        <w:pStyle w:val="Ttulo2"/>
-        <w:rPr>
-          <w:color w:val="000000" w:themeColor="text1"/>
-        </w:rPr>
-      </w:pPr>
-      <w:bookmarkStart w:id="9" w:name="_Toc100005185"/>
-      <w:r>
-        <w:rPr>
-          <w:color w:val="000000" w:themeColor="text1"/>
-        </w:rPr>
-        <w:t>Graficas del comportamiento del sistema</w:t>
-      </w:r>
-      <w:bookmarkEnd w:id="9"/>
-    </w:p>
-    <w:p>
-      <w:pPr>
-        <w:rPr>
-          <w:color w:val="000000" w:themeColor="text1"/>
-        </w:rPr>
-      </w:pPr>
-    </w:p>
-    <w:p>
-      <w:pPr>
-        <w:pStyle w:val="Ttulo3"/>
-        <w:rPr>
-          <w:color w:val="000000" w:themeColor="text1"/>
-        </w:rPr>
-      </w:pPr>
-      <w:bookmarkStart w:id="10" w:name="_Toc100005186"/>
-      <w:r>
-        <w:rPr>
-          <w:color w:val="000000" w:themeColor="text1"/>
-        </w:rPr>
-        <w:t>Graficas</w:t>
-      </w:r>
-      <w:bookmarkEnd w:id="10"/>
-    </w:p>
-    <w:p>
-      <w:pPr>
-        <w:rPr>
-          <w:color w:val="000000" w:themeColor="text1"/>
-        </w:rPr>
-      </w:pPr>
-    </w:p>
-    <w:p>
-      <w:pPr>
-        <w:pStyle w:val="Ttulo3"/>
-        <w:rPr>
-          <w:color w:val="000000" w:themeColor="text1"/>
-        </w:rPr>
-      </w:pPr>
-      <w:bookmarkStart w:id="11" w:name="_Toc100005187"/>
-      <w:r>
-        <w:rPr>
-          <w:color w:val="000000" w:themeColor="text1"/>
-        </w:rPr>
-        <w:t>Interpretación de resultados</w:t>
+      <w:bookmarkStart w:id="11" w:name="_Toc100005188"/>
+      <w:r>
+        <w:rPr>
+          <w:color w:val="000000" w:themeColor="text1"/>
+        </w:rPr>
+        <w:lastRenderedPageBreak/>
+        <w:t>Conclusiones generales</w:t>
       </w:r>
       <w:bookmarkEnd w:id="11"/>
-    </w:p>
-    <w:p>
-      <w:pPr>
-        <w:rPr>
-          <w:color w:val="000000" w:themeColor="text1"/>
-        </w:rPr>
-      </w:pPr>
-    </w:p>
-    <w:p>
-      <w:pPr>
-        <w:pStyle w:val="Ttulo1"/>
-        <w:rPr>
-          <w:color w:val="000000" w:themeColor="text1"/>
-        </w:rPr>
-      </w:pPr>
-      <w:bookmarkStart w:id="12" w:name="_Toc100005188"/>
-      <w:r>
-        <w:rPr>
-          <w:color w:val="000000" w:themeColor="text1"/>
-        </w:rPr>
-        <w:t>Conclusiones generales</w:t>
-      </w:r>
-      <w:bookmarkEnd w:id="12"/>
     </w:p>
     <w:p>
       <w:pPr>
@@ -2070,6 +2690,25 @@
       <w:u w:val="single"/>
     </w:rPr>
   </w:style>
+  <w:style w:type="paragraph" w:styleId="Descripcin">
+    <w:name w:val="caption"/>
+    <w:basedOn w:val="Normal"/>
+    <w:next w:val="Normal"/>
+    <w:uiPriority w:val="35"/>
+    <w:unhideWhenUsed/>
+    <w:qFormat/>
+    <w:rsid w:val="00611A62"/>
+    <w:pPr>
+      <w:spacing w:after="200" w:line="240" w:lineRule="auto"/>
+    </w:pPr>
+    <w:rPr>
+      <w:i/>
+      <w:iCs/>
+      <w:color w:val="44546A" w:themeColor="text2"/>
+      <w:sz w:val="18"/>
+      <w:szCs w:val="18"/>
+    </w:rPr>
+  </w:style>
 </w:styles>
 </file>
 

</xml_diff>

<commit_message>
termine la introduccion a la explicacion del funcionamietno de opcion 2
</commit_message>
<xml_diff>
--- a/Proyecto-Caso-2/docs/reporte.docx
+++ b/Proyecto-Caso-2/docs/reporte.docx
@@ -1197,24 +1197,14 @@
       <w:r>
         <w:t xml:space="preserve">Ilustración </w:t>
       </w:r>
-      <w:r>
-        <w:fldChar w:fldCharType="begin"/>
-      </w:r>
-      <w:r>
-        <w:instrText xml:space="preserve"> SEQ Ilustración \* ARABIC </w:instrText>
-      </w:r>
-      <w:r>
-        <w:fldChar w:fldCharType="separate"/>
-      </w:r>
-      <w:r>
-        <w:rPr>
-          <w:noProof/>
-        </w:rPr>
-        <w:t>1</w:t>
-      </w:r>
-      <w:r>
-        <w:fldChar w:fldCharType="end"/>
-      </w:r>
+      <w:fldSimple w:instr=" SEQ Ilustración \* ARABIC ">
+        <w:r>
+          <w:rPr>
+            <w:noProof/>
+          </w:rPr>
+          <w:t>1</w:t>
+        </w:r>
+      </w:fldSimple>
       <w:r>
         <w:t xml:space="preserve">. </w:t>
       </w:r>
@@ -3376,24 +3366,14 @@
       <w:r>
         <w:t xml:space="preserve">Ilustración </w:t>
       </w:r>
-      <w:r>
-        <w:fldChar w:fldCharType="begin"/>
-      </w:r>
-      <w:r>
-        <w:instrText xml:space="preserve"> SEQ Ilustración \* ARABIC </w:instrText>
-      </w:r>
-      <w:r>
-        <w:fldChar w:fldCharType="separate"/>
-      </w:r>
-      <w:r>
-        <w:rPr>
-          <w:noProof/>
-        </w:rPr>
-        <w:t>2</w:t>
-      </w:r>
-      <w:r>
-        <w:fldChar w:fldCharType="end"/>
-      </w:r>
+      <w:fldSimple w:instr=" SEQ Ilustración \* ARABIC ">
+        <w:r>
+          <w:rPr>
+            <w:noProof/>
+          </w:rPr>
+          <w:t>2</w:t>
+        </w:r>
+      </w:fldSimple>
       <w:r>
         <w:rPr>
           <w:lang w:val="en-001"/>
@@ -6226,24 +6206,14 @@
       <w:r>
         <w:t xml:space="preserve">Ilustración </w:t>
       </w:r>
-      <w:r>
-        <w:fldChar w:fldCharType="begin"/>
-      </w:r>
-      <w:r>
-        <w:instrText xml:space="preserve"> SEQ Ilustración \* ARABIC </w:instrText>
-      </w:r>
-      <w:r>
-        <w:fldChar w:fldCharType="separate"/>
-      </w:r>
-      <w:r>
-        <w:rPr>
-          <w:noProof/>
-        </w:rPr>
-        <w:t>3</w:t>
-      </w:r>
-      <w:r>
-        <w:fldChar w:fldCharType="end"/>
-      </w:r>
+      <w:fldSimple w:instr=" SEQ Ilustración \* ARABIC ">
+        <w:r>
+          <w:rPr>
+            <w:noProof/>
+          </w:rPr>
+          <w:t>3</w:t>
+        </w:r>
+      </w:fldSimple>
       <w:r>
         <w:rPr>
           <w:lang w:val="en-001"/>
@@ -9718,24 +9688,14 @@
       <w:r>
         <w:t xml:space="preserve">Ilustración </w:t>
       </w:r>
-      <w:r>
-        <w:fldChar w:fldCharType="begin"/>
-      </w:r>
-      <w:r>
-        <w:instrText xml:space="preserve"> SEQ Ilustración \* ARABIC </w:instrText>
-      </w:r>
-      <w:r>
-        <w:fldChar w:fldCharType="separate"/>
-      </w:r>
-      <w:r>
-        <w:rPr>
-          <w:noProof/>
-        </w:rPr>
-        <w:t>4</w:t>
-      </w:r>
-      <w:r>
-        <w:fldChar w:fldCharType="end"/>
-      </w:r>
+      <w:fldSimple w:instr=" SEQ Ilustración \* ARABIC ">
+        <w:r>
+          <w:rPr>
+            <w:noProof/>
+          </w:rPr>
+          <w:t>4</w:t>
+        </w:r>
+      </w:fldSimple>
       <w:r>
         <w:rPr>
           <w:lang w:val="en-001"/>
@@ -15286,24 +15246,14 @@
       <w:r>
         <w:t xml:space="preserve">Ilustración </w:t>
       </w:r>
-      <w:r>
-        <w:fldChar w:fldCharType="begin"/>
-      </w:r>
-      <w:r>
-        <w:instrText xml:space="preserve"> SEQ Ilustración \* ARABIC </w:instrText>
-      </w:r>
-      <w:r>
-        <w:fldChar w:fldCharType="separate"/>
-      </w:r>
-      <w:r>
-        <w:rPr>
-          <w:noProof/>
-        </w:rPr>
-        <w:t>5</w:t>
-      </w:r>
-      <w:r>
-        <w:fldChar w:fldCharType="end"/>
-      </w:r>
+      <w:fldSimple w:instr=" SEQ Ilustración \* ARABIC ">
+        <w:r>
+          <w:rPr>
+            <w:noProof/>
+          </w:rPr>
+          <w:t>5</w:t>
+        </w:r>
+      </w:fldSimple>
       <w:r>
         <w:rPr>
           <w:lang w:val="en-001"/>
@@ -16518,24 +16468,14 @@
       <w:r>
         <w:t xml:space="preserve">Ilustración </w:t>
       </w:r>
-      <w:r>
-        <w:fldChar w:fldCharType="begin"/>
-      </w:r>
-      <w:r>
-        <w:instrText xml:space="preserve"> SEQ Ilustración \* ARABIC </w:instrText>
-      </w:r>
-      <w:r>
-        <w:fldChar w:fldCharType="separate"/>
-      </w:r>
-      <w:r>
-        <w:rPr>
-          <w:noProof/>
-        </w:rPr>
-        <w:t>6</w:t>
-      </w:r>
-      <w:r>
-        <w:fldChar w:fldCharType="end"/>
-      </w:r>
+      <w:fldSimple w:instr=" SEQ Ilustración \* ARABIC ">
+        <w:r>
+          <w:rPr>
+            <w:noProof/>
+          </w:rPr>
+          <w:t>6</w:t>
+        </w:r>
+      </w:fldSimple>
       <w:r>
         <w:rPr>
           <w:lang w:val="en-001"/>
@@ -16750,8 +16690,820 @@
     </w:p>
     <w:p>
       <w:pPr>
-        <w:rPr>
-          <w:color w:val="000000" w:themeColor="text1"/>
+        <w:keepNext/>
+        <w:jc w:val="center"/>
+      </w:pPr>
+      <w:r>
+        <w:rPr>
+          <w:noProof/>
+        </w:rPr>
+        <w:drawing>
+          <wp:inline distT="0" distB="0" distL="0" distR="0" wp14:anchorId="1A83CD37" wp14:editId="7E52F405">
+            <wp:extent cx="4142118" cy="2066925"/>
+            <wp:effectExtent l="0" t="0" r="0" b="0"/>
+            <wp:docPr id="2" name="Imagen 2" descr="Producer Consumer Problem in C - The Crazy Programmer"/>
+            <wp:cNvGraphicFramePr>
+              <a:graphicFrameLocks xmlns:a="http://schemas.openxmlformats.org/drawingml/2006/main" noChangeAspect="1"/>
+            </wp:cNvGraphicFramePr>
+            <a:graphic xmlns:a="http://schemas.openxmlformats.org/drawingml/2006/main">
+              <a:graphicData uri="http://schemas.openxmlformats.org/drawingml/2006/picture">
+                <pic:pic xmlns:pic="http://schemas.openxmlformats.org/drawingml/2006/picture">
+                  <pic:nvPicPr>
+                    <pic:cNvPr id="0" name="Picture 1" descr="Producer Consumer Problem in C - The Crazy Programmer"/>
+                    <pic:cNvPicPr>
+                      <a:picLocks noChangeAspect="1" noChangeArrowheads="1"/>
+                    </pic:cNvPicPr>
+                  </pic:nvPicPr>
+                  <pic:blipFill>
+                    <a:blip r:embed="rId6">
+                      <a:extLst>
+                        <a:ext uri="{28A0092B-C50C-407E-A947-70E740481C1C}">
+                          <a14:useLocalDpi xmlns:a14="http://schemas.microsoft.com/office/drawing/2010/main" val="0"/>
+                        </a:ext>
+                      </a:extLst>
+                    </a:blip>
+                    <a:srcRect/>
+                    <a:stretch>
+                      <a:fillRect/>
+                    </a:stretch>
+                  </pic:blipFill>
+                  <pic:spPr bwMode="auto">
+                    <a:xfrm>
+                      <a:off x="0" y="0"/>
+                      <a:ext cx="4147028" cy="2069375"/>
+                    </a:xfrm>
+                    <a:prstGeom prst="rect">
+                      <a:avLst/>
+                    </a:prstGeom>
+                    <a:noFill/>
+                    <a:ln>
+                      <a:noFill/>
+                    </a:ln>
+                  </pic:spPr>
+                </pic:pic>
+              </a:graphicData>
+            </a:graphic>
+          </wp:inline>
+        </w:drawing>
+      </w:r>
+    </w:p>
+    <w:p>
+      <w:pPr>
+        <w:pStyle w:val="Descripcin"/>
+        <w:jc w:val="center"/>
+      </w:pPr>
+      <w:r>
+        <w:t xml:space="preserve">Ilustración </w:t>
+      </w:r>
+      <w:fldSimple w:instr=" SEQ Ilustración \* ARABIC ">
+        <w:r>
+          <w:rPr>
+            <w:noProof/>
+          </w:rPr>
+          <w:t>7</w:t>
+        </w:r>
+      </w:fldSimple>
+      <w:r>
+        <w:rPr>
+          <w:lang w:val="en-001"/>
+        </w:rPr>
+        <w:t xml:space="preserve"> Problema de sincronizacion de producer consumer</w:t>
+      </w:r>
+    </w:p>
+    <w:p>
+      <w:pPr>
+        <w:rPr>
+          <w:color w:val="000000" w:themeColor="text1"/>
+        </w:rPr>
+      </w:pPr>
+    </w:p>
+    <w:p>
+      <w:pPr>
+        <w:rPr>
+          <w:color w:val="000000" w:themeColor="text1"/>
+        </w:rPr>
+      </w:pPr>
+      <w:r>
+        <w:rPr>
+          <w:color w:val="000000" w:themeColor="text1"/>
+        </w:rPr>
+        <w:t xml:space="preserve">La esencia del Funcionamiento de la </w:t>
+      </w:r>
+      <w:r>
+        <w:rPr>
+          <w:color w:val="000000" w:themeColor="text1"/>
+        </w:rPr>
+        <w:t>opción</w:t>
+      </w:r>
+      <w:r>
+        <w:rPr>
+          <w:color w:val="000000" w:themeColor="text1"/>
+        </w:rPr>
+        <w:t xml:space="preserve"> 2 es muy similar a la del problema de </w:t>
+      </w:r>
+      <w:r>
+        <w:rPr>
+          <w:color w:val="000000" w:themeColor="text1"/>
+        </w:rPr>
+        <w:t>sincronización</w:t>
+      </w:r>
+      <w:r>
+        <w:rPr>
+          <w:color w:val="000000" w:themeColor="text1"/>
+        </w:rPr>
+        <w:t xml:space="preserve"> </w:t>
+      </w:r>
+      <w:r>
+        <w:rPr>
+          <w:color w:val="000000" w:themeColor="text1"/>
+        </w:rPr>
+        <w:t>de ProducerConsumer</w:t>
+      </w:r>
+      <w:r>
+        <w:rPr>
+          <w:color w:val="000000" w:themeColor="text1"/>
+        </w:rPr>
+        <w:t xml:space="preserve">. En este caso la clase Buffer aloja a la table de marco de </w:t>
+      </w:r>
+      <w:r>
+        <w:rPr>
+          <w:color w:val="000000" w:themeColor="text1"/>
+        </w:rPr>
+        <w:t>página</w:t>
+      </w:r>
+      <w:r>
+        <w:rPr>
+          <w:color w:val="000000" w:themeColor="text1"/>
+        </w:rPr>
+        <w:t xml:space="preserve">, la cual </w:t>
+      </w:r>
+      <w:r>
+        <w:rPr>
+          <w:color w:val="000000" w:themeColor="text1"/>
+        </w:rPr>
+        <w:lastRenderedPageBreak/>
+        <w:t xml:space="preserve">contiene la </w:t>
+      </w:r>
+      <w:r>
+        <w:rPr>
+          <w:color w:val="000000" w:themeColor="text1"/>
+        </w:rPr>
+        <w:t>información</w:t>
+      </w:r>
+      <w:r>
+        <w:rPr>
+          <w:color w:val="000000" w:themeColor="text1"/>
+        </w:rPr>
+        <w:t xml:space="preserve"> de un </w:t>
+      </w:r>
+      <w:proofErr w:type="spellStart"/>
+      <w:r>
+        <w:rPr>
+          <w:color w:val="000000" w:themeColor="text1"/>
+        </w:rPr>
+        <w:t>numero</w:t>
+      </w:r>
+      <w:proofErr w:type="spellEnd"/>
+      <w:r>
+        <w:rPr>
+          <w:color w:val="000000" w:themeColor="text1"/>
+        </w:rPr>
+        <w:t xml:space="preserve"> de </w:t>
+      </w:r>
+      <w:r>
+        <w:rPr>
+          <w:color w:val="000000" w:themeColor="text1"/>
+        </w:rPr>
+        <w:t>páginas</w:t>
+      </w:r>
+      <w:r>
+        <w:rPr>
+          <w:color w:val="000000" w:themeColor="text1"/>
+        </w:rPr>
+        <w:t xml:space="preserve"> (</w:t>
+      </w:r>
+      <w:r>
+        <w:rPr>
+          <w:color w:val="000000" w:themeColor="text1"/>
+        </w:rPr>
+        <w:t>definido</w:t>
+      </w:r>
+      <w:r>
+        <w:rPr>
+          <w:color w:val="000000" w:themeColor="text1"/>
+        </w:rPr>
+        <w:t xml:space="preserve"> por el tamaño del marco de </w:t>
+      </w:r>
+      <w:r>
+        <w:rPr>
+          <w:color w:val="000000" w:themeColor="text1"/>
+        </w:rPr>
+        <w:t>página</w:t>
+      </w:r>
+      <w:r>
+        <w:rPr>
+          <w:color w:val="000000" w:themeColor="text1"/>
+        </w:rPr>
+        <w:t xml:space="preserve"> dado por el usuario) y un </w:t>
+      </w:r>
+      <w:r>
+        <w:rPr>
+          <w:color w:val="000000" w:themeColor="text1"/>
+        </w:rPr>
+        <w:t>número</w:t>
+      </w:r>
+      <w:r>
+        <w:rPr>
+          <w:color w:val="000000" w:themeColor="text1"/>
+        </w:rPr>
+        <w:t xml:space="preserve"> que representa que tan recientemente fue referenciada esa </w:t>
+      </w:r>
+      <w:r>
+        <w:rPr>
+          <w:color w:val="000000" w:themeColor="text1"/>
+        </w:rPr>
+        <w:t>página</w:t>
+      </w:r>
+      <w:r>
+        <w:rPr>
+          <w:color w:val="000000" w:themeColor="text1"/>
+        </w:rPr>
+        <w:t xml:space="preserve"> en la tabla de referencias (entre menor el </w:t>
+      </w:r>
+      <w:r>
+        <w:rPr>
+          <w:color w:val="000000" w:themeColor="text1"/>
+        </w:rPr>
+        <w:t>número</w:t>
+      </w:r>
+      <w:r>
+        <w:rPr>
+          <w:color w:val="000000" w:themeColor="text1"/>
+        </w:rPr>
+        <w:t xml:space="preserve"> menor tiempo desde la </w:t>
+      </w:r>
+      <w:r>
+        <w:rPr>
+          <w:color w:val="000000" w:themeColor="text1"/>
+        </w:rPr>
+        <w:t>última</w:t>
+      </w:r>
+      <w:r>
+        <w:rPr>
+          <w:color w:val="000000" w:themeColor="text1"/>
+        </w:rPr>
+        <w:t xml:space="preserve"> referencia). El acceso a la esta sincronizado y vigilado por el monitor de la clase Buffer</w:t>
+      </w:r>
+      <w:r>
+        <w:rPr>
+          <w:color w:val="000000" w:themeColor="text1"/>
+        </w:rPr>
+        <w:t xml:space="preserve">, solo permitiendo que un thread entre a esta a hacer una </w:t>
+      </w:r>
+      <w:r>
+        <w:rPr>
+          <w:color w:val="000000" w:themeColor="text1"/>
+        </w:rPr>
+        <w:t>operación</w:t>
+      </w:r>
+      <w:r>
+        <w:rPr>
+          <w:color w:val="000000" w:themeColor="text1"/>
+        </w:rPr>
+        <w:t xml:space="preserve"> deseada en un momento dado. La clase de Thread</w:t>
+      </w:r>
+      <w:r>
+        <w:rPr>
+          <w:color w:val="000000" w:themeColor="text1"/>
+        </w:rPr>
+        <w:t>1,</w:t>
+      </w:r>
+      <w:r>
+        <w:rPr>
+          <w:color w:val="000000" w:themeColor="text1"/>
+        </w:rPr>
+        <w:t xml:space="preserve"> la cual </w:t>
+      </w:r>
+      <w:r>
+        <w:rPr>
+          <w:color w:val="000000" w:themeColor="text1"/>
+        </w:rPr>
+        <w:t>actúa</w:t>
+      </w:r>
+      <w:r>
+        <w:rPr>
+          <w:color w:val="000000" w:themeColor="text1"/>
+        </w:rPr>
+        <w:t xml:space="preserve"> como un Producer/Consumer (ambos son intercambiables en este caso</w:t>
+      </w:r>
+      <w:r>
+        <w:rPr>
+          <w:color w:val="000000" w:themeColor="text1"/>
+        </w:rPr>
+        <w:t>), ya</w:t>
+      </w:r>
+      <w:r>
+        <w:rPr>
+          <w:color w:val="000000" w:themeColor="text1"/>
+        </w:rPr>
+        <w:t xml:space="preserve"> que el Thread 1 es </w:t>
+      </w:r>
+      <w:r>
+        <w:rPr>
+          <w:color w:val="000000" w:themeColor="text1"/>
+        </w:rPr>
+        <w:t>responsable</w:t>
+      </w:r>
+      <w:r>
+        <w:rPr>
+          <w:color w:val="000000" w:themeColor="text1"/>
+        </w:rPr>
+        <w:t xml:space="preserve"> de ir recorriendo la table de </w:t>
+      </w:r>
+      <w:r>
+        <w:rPr>
+          <w:color w:val="000000" w:themeColor="text1"/>
+        </w:rPr>
+        <w:t>páginas</w:t>
+      </w:r>
+      <w:r>
+        <w:rPr>
+          <w:color w:val="000000" w:themeColor="text1"/>
+        </w:rPr>
+        <w:t xml:space="preserve"> y actualizar en la table de marco de </w:t>
+      </w:r>
+      <w:r>
+        <w:rPr>
+          <w:color w:val="000000" w:themeColor="text1"/>
+        </w:rPr>
+        <w:t>página</w:t>
+      </w:r>
+      <w:r>
+        <w:rPr>
+          <w:color w:val="000000" w:themeColor="text1"/>
+        </w:rPr>
+        <w:t xml:space="preserve"> cual fue la </w:t>
+      </w:r>
+      <w:r>
+        <w:rPr>
+          <w:color w:val="000000" w:themeColor="text1"/>
+        </w:rPr>
+        <w:t>última</w:t>
+      </w:r>
+      <w:r>
+        <w:rPr>
+          <w:color w:val="000000" w:themeColor="text1"/>
+        </w:rPr>
+        <w:t xml:space="preserve"> </w:t>
+      </w:r>
+      <w:r>
+        <w:rPr>
+          <w:color w:val="000000" w:themeColor="text1"/>
+        </w:rPr>
+        <w:t>página</w:t>
+      </w:r>
+      <w:r>
+        <w:rPr>
+          <w:color w:val="000000" w:themeColor="text1"/>
+        </w:rPr>
+        <w:t xml:space="preserve"> accedida. Ahora, en el caso que la table de marco de </w:t>
+      </w:r>
+      <w:r>
+        <w:rPr>
+          <w:color w:val="000000" w:themeColor="text1"/>
+        </w:rPr>
+        <w:t>página</w:t>
+      </w:r>
+      <w:r>
+        <w:rPr>
+          <w:color w:val="000000" w:themeColor="text1"/>
+        </w:rPr>
+        <w:t xml:space="preserve"> se haya quedado sin espacio lo que sucede es que se produce un fallo de </w:t>
+      </w:r>
+      <w:r>
+        <w:rPr>
+          <w:color w:val="000000" w:themeColor="text1"/>
+        </w:rPr>
+        <w:t>página</w:t>
+      </w:r>
+      <w:r>
+        <w:rPr>
+          <w:color w:val="000000" w:themeColor="text1"/>
+        </w:rPr>
+        <w:t xml:space="preserve">, el cual implica que se tiene que hacer un swap entre la referencia a la </w:t>
+      </w:r>
+      <w:r>
+        <w:rPr>
+          <w:color w:val="000000" w:themeColor="text1"/>
+        </w:rPr>
+        <w:t>página</w:t>
+      </w:r>
+      <w:r>
+        <w:rPr>
+          <w:color w:val="000000" w:themeColor="text1"/>
+        </w:rPr>
+        <w:t xml:space="preserve"> </w:t>
+      </w:r>
+      <w:r>
+        <w:rPr>
+          <w:color w:val="000000" w:themeColor="text1"/>
+        </w:rPr>
+        <w:t>más</w:t>
+      </w:r>
+      <w:r>
+        <w:rPr>
+          <w:color w:val="000000" w:themeColor="text1"/>
+        </w:rPr>
+        <w:t xml:space="preserve"> Antigua y la pagina que se quiere ingresar. El thread 1 </w:t>
+      </w:r>
+      <w:r>
+        <w:rPr>
+          <w:color w:val="000000" w:themeColor="text1"/>
+        </w:rPr>
+        <w:t>después</w:t>
+      </w:r>
+      <w:r>
+        <w:rPr>
+          <w:color w:val="000000" w:themeColor="text1"/>
+        </w:rPr>
+        <w:t xml:space="preserve"> de hacer una </w:t>
+      </w:r>
+      <w:r>
+        <w:rPr>
+          <w:color w:val="000000" w:themeColor="text1"/>
+        </w:rPr>
+        <w:t>operación</w:t>
+      </w:r>
+      <w:r>
+        <w:rPr>
+          <w:color w:val="000000" w:themeColor="text1"/>
+        </w:rPr>
+        <w:t xml:space="preserve"> sobre la </w:t>
+      </w:r>
+      <w:r>
+        <w:rPr>
+          <w:color w:val="000000" w:themeColor="text1"/>
+        </w:rPr>
+        <w:t>tabla</w:t>
+      </w:r>
+      <w:r>
+        <w:rPr>
+          <w:color w:val="000000" w:themeColor="text1"/>
+        </w:rPr>
+        <w:t xml:space="preserve"> de marco de </w:t>
+      </w:r>
+      <w:r>
+        <w:rPr>
+          <w:color w:val="000000" w:themeColor="text1"/>
+        </w:rPr>
+        <w:t>página</w:t>
+      </w:r>
+      <w:r>
+        <w:rPr>
+          <w:color w:val="000000" w:themeColor="text1"/>
+        </w:rPr>
+        <w:t xml:space="preserve"> se va a dormir por 2 </w:t>
+      </w:r>
+      <w:r>
+        <w:rPr>
+          <w:color w:val="000000" w:themeColor="text1"/>
+        </w:rPr>
+        <w:t>milisegundos</w:t>
+      </w:r>
+      <w:r>
+        <w:rPr>
+          <w:color w:val="000000" w:themeColor="text1"/>
+        </w:rPr>
+        <w:t xml:space="preserve"> antes de despertar de nuevo e intentar </w:t>
+      </w:r>
+      <w:r>
+        <w:rPr>
+          <w:color w:val="000000" w:themeColor="text1"/>
+        </w:rPr>
+        <w:t xml:space="preserve">leer la siguiente </w:t>
+      </w:r>
+      <w:r>
+        <w:rPr>
+          <w:color w:val="000000" w:themeColor="text1"/>
+        </w:rPr>
+        <w:t>página</w:t>
+      </w:r>
+      <w:r>
+        <w:rPr>
+          <w:color w:val="000000" w:themeColor="text1"/>
+        </w:rPr>
+        <w:t xml:space="preserve"> referenciada en la table de referencias. El thread 1 </w:t>
+      </w:r>
+      <w:r>
+        <w:rPr>
+          <w:color w:val="000000" w:themeColor="text1"/>
+        </w:rPr>
+        <w:t>correrá</w:t>
+      </w:r>
+      <w:r>
+        <w:rPr>
+          <w:color w:val="000000" w:themeColor="text1"/>
+        </w:rPr>
+        <w:t xml:space="preserve"> hasta que haya </w:t>
+      </w:r>
+      <w:r>
+        <w:rPr>
+          <w:color w:val="000000" w:themeColor="text1"/>
+        </w:rPr>
+        <w:t>leído</w:t>
+      </w:r>
+      <w:r>
+        <w:rPr>
+          <w:color w:val="000000" w:themeColor="text1"/>
+        </w:rPr>
+        <w:t xml:space="preserve"> todas las referencias en la table de referencias. Ahora, el Thread </w:t>
+      </w:r>
+      <w:r>
+        <w:rPr>
+          <w:color w:val="000000" w:themeColor="text1"/>
+        </w:rPr>
+        <w:t>2,</w:t>
+      </w:r>
+      <w:r>
+        <w:rPr>
+          <w:color w:val="000000" w:themeColor="text1"/>
+        </w:rPr>
+        <w:t xml:space="preserve"> un Producer/Consumer, es </w:t>
+      </w:r>
+      <w:r>
+        <w:rPr>
+          <w:color w:val="000000" w:themeColor="text1"/>
+        </w:rPr>
+        <w:t>responsable</w:t>
+      </w:r>
+      <w:r>
+        <w:rPr>
+          <w:color w:val="000000" w:themeColor="text1"/>
+        </w:rPr>
+        <w:t xml:space="preserve"> de ejecutar el </w:t>
+      </w:r>
+      <w:r>
+        <w:rPr>
+          <w:color w:val="000000" w:themeColor="text1"/>
+        </w:rPr>
+        <w:t>algoritmo de</w:t>
+      </w:r>
+      <w:r>
+        <w:rPr>
+          <w:color w:val="000000" w:themeColor="text1"/>
+        </w:rPr>
+        <w:t xml:space="preserve"> </w:t>
+      </w:r>
+      <w:r>
+        <w:rPr>
+          <w:color w:val="000000" w:themeColor="text1"/>
+        </w:rPr>
+        <w:t>envejecimiento</w:t>
+      </w:r>
+      <w:r>
+        <w:rPr>
+          <w:color w:val="000000" w:themeColor="text1"/>
+        </w:rPr>
+        <w:t xml:space="preserve">, el cual en esencia consiste en aumentar el tiempo de ultima referencia de cada </w:t>
+      </w:r>
+      <w:r>
+        <w:rPr>
+          <w:color w:val="000000" w:themeColor="text1"/>
+        </w:rPr>
+        <w:t>página</w:t>
+      </w:r>
+      <w:r>
+        <w:rPr>
+          <w:color w:val="000000" w:themeColor="text1"/>
+        </w:rPr>
+        <w:t xml:space="preserve"> en la table de marco de </w:t>
+      </w:r>
+      <w:r>
+        <w:rPr>
+          <w:color w:val="000000" w:themeColor="text1"/>
+        </w:rPr>
+        <w:t>página</w:t>
+      </w:r>
+      <w:r>
+        <w:rPr>
+          <w:color w:val="000000" w:themeColor="text1"/>
+        </w:rPr>
+        <w:t xml:space="preserve">. </w:t>
+      </w:r>
+      <w:r>
+        <w:rPr>
+          <w:color w:val="000000" w:themeColor="text1"/>
+        </w:rPr>
+        <w:t>Después</w:t>
+      </w:r>
+      <w:r>
+        <w:rPr>
+          <w:color w:val="000000" w:themeColor="text1"/>
+        </w:rPr>
+        <w:t xml:space="preserve"> de haber actualizado este valor se va a dormir por 1 </w:t>
+      </w:r>
+      <w:r>
+        <w:rPr>
+          <w:color w:val="000000" w:themeColor="text1"/>
+        </w:rPr>
+        <w:t>milisegundo</w:t>
+      </w:r>
+      <w:r>
+        <w:rPr>
+          <w:color w:val="000000" w:themeColor="text1"/>
+        </w:rPr>
+        <w:t xml:space="preserve">, antes de Volver a intentar ingresar a la tabla. Este thread </w:t>
+      </w:r>
+      <w:r>
+        <w:rPr>
+          <w:color w:val="000000" w:themeColor="text1"/>
+        </w:rPr>
+        <w:t>correrá</w:t>
+      </w:r>
+      <w:r>
+        <w:rPr>
+          <w:color w:val="000000" w:themeColor="text1"/>
+        </w:rPr>
+        <w:t xml:space="preserve"> hasta que el thread 1 termine de recorrer toda la tabla de referencias. </w:t>
+      </w:r>
+    </w:p>
+    <w:p>
+      <w:pPr>
+        <w:rPr>
+          <w:color w:val="000000" w:themeColor="text1"/>
+          <w:lang w:val="en-001"/>
+        </w:rPr>
+      </w:pPr>
+    </w:p>
+    <w:p>
+      <w:pPr>
+        <w:keepNext/>
+        <w:jc w:val="center"/>
+        <w:rPr>
+          <w:u w:val="single"/>
+        </w:rPr>
+      </w:pPr>
+      <w:r>
+        <w:rPr>
+          <w:noProof/>
+          <w:color w:val="000000" w:themeColor="text1"/>
+          <w:lang w:val="en-001"/>
+        </w:rPr>
+        <w:drawing>
+          <wp:inline distT="0" distB="0" distL="0" distR="0" wp14:anchorId="6B687E26" wp14:editId="0FB56C2F">
+            <wp:extent cx="4448175" cy="1903124"/>
+            <wp:effectExtent l="0" t="0" r="0" b="1905"/>
+            <wp:docPr id="3" name="Imagen 3"/>
+            <wp:cNvGraphicFramePr>
+              <a:graphicFrameLocks xmlns:a="http://schemas.openxmlformats.org/drawingml/2006/main" noChangeAspect="1"/>
+            </wp:cNvGraphicFramePr>
+            <a:graphic xmlns:a="http://schemas.openxmlformats.org/drawingml/2006/main">
+              <a:graphicData uri="http://schemas.openxmlformats.org/drawingml/2006/picture">
+                <pic:pic xmlns:pic="http://schemas.openxmlformats.org/drawingml/2006/picture">
+                  <pic:nvPicPr>
+                    <pic:cNvPr id="0" name="Picture 3"/>
+                    <pic:cNvPicPr>
+                      <a:picLocks noChangeAspect="1" noChangeArrowheads="1"/>
+                    </pic:cNvPicPr>
+                  </pic:nvPicPr>
+                  <pic:blipFill>
+                    <a:blip r:embed="rId7" cstate="print">
+                      <a:extLst>
+                        <a:ext uri="{28A0092B-C50C-407E-A947-70E740481C1C}">
+                          <a14:useLocalDpi xmlns:a14="http://schemas.microsoft.com/office/drawing/2010/main" val="0"/>
+                        </a:ext>
+                      </a:extLst>
+                    </a:blip>
+                    <a:srcRect/>
+                    <a:stretch>
+                      <a:fillRect/>
+                    </a:stretch>
+                  </pic:blipFill>
+                  <pic:spPr bwMode="auto">
+                    <a:xfrm>
+                      <a:off x="0" y="0"/>
+                      <a:ext cx="4458452" cy="1907521"/>
+                    </a:xfrm>
+                    <a:prstGeom prst="rect">
+                      <a:avLst/>
+                    </a:prstGeom>
+                    <a:noFill/>
+                    <a:ln>
+                      <a:noFill/>
+                    </a:ln>
+                  </pic:spPr>
+                </pic:pic>
+              </a:graphicData>
+            </a:graphic>
+          </wp:inline>
+        </w:drawing>
+      </w:r>
+    </w:p>
+    <w:p>
+      <w:pPr>
+        <w:pStyle w:val="Descripcin"/>
+        <w:jc w:val="center"/>
+        <w:rPr>
+          <w:color w:val="000000" w:themeColor="text1"/>
+          <w:lang w:val="en-001"/>
+        </w:rPr>
+      </w:pPr>
+      <w:r>
+        <w:t xml:space="preserve">Ilustración </w:t>
+      </w:r>
+      <w:fldSimple w:instr=" SEQ Ilustración \* ARABIC ">
+        <w:r>
+          <w:rPr>
+            <w:noProof/>
+          </w:rPr>
+          <w:t>8</w:t>
+        </w:r>
+      </w:fldSimple>
+      <w:r>
+        <w:rPr>
+          <w:lang w:val="en-001"/>
+        </w:rPr>
+        <w:t xml:space="preserve"> Implementacion Opcion 2</w:t>
+      </w:r>
+    </w:p>
+    <w:p>
+      <w:pPr>
+        <w:rPr>
+          <w:color w:val="000000" w:themeColor="text1"/>
+        </w:rPr>
+      </w:pPr>
+      <w:r>
+        <w:rPr>
+          <w:color w:val="000000" w:themeColor="text1"/>
+        </w:rPr>
+        <w:t xml:space="preserve">Es </w:t>
+      </w:r>
+      <w:r>
+        <w:rPr>
+          <w:color w:val="000000" w:themeColor="text1"/>
+        </w:rPr>
+        <w:t>así</w:t>
+      </w:r>
+      <w:r>
+        <w:rPr>
+          <w:color w:val="000000" w:themeColor="text1"/>
+        </w:rPr>
+        <w:t xml:space="preserve"> con esta </w:t>
+      </w:r>
+      <w:r>
+        <w:rPr>
+          <w:color w:val="000000" w:themeColor="text1"/>
+        </w:rPr>
+        <w:t>implementación</w:t>
+      </w:r>
+      <w:r>
+        <w:rPr>
+          <w:color w:val="000000" w:themeColor="text1"/>
+        </w:rPr>
+        <w:t xml:space="preserve"> que se puede similar el sistema de </w:t>
+      </w:r>
+      <w:r>
+        <w:rPr>
+          <w:color w:val="000000" w:themeColor="text1"/>
+        </w:rPr>
+        <w:t>paginación</w:t>
+      </w:r>
+      <w:r>
+        <w:rPr>
+          <w:color w:val="000000" w:themeColor="text1"/>
+        </w:rPr>
+        <w:t xml:space="preserve"> y el uso del algoritmo de envejecimiento, al emplear la </w:t>
+      </w:r>
+      <w:r>
+        <w:rPr>
+          <w:color w:val="000000" w:themeColor="text1"/>
+        </w:rPr>
+        <w:t>analogía</w:t>
+      </w:r>
+      <w:r>
+        <w:rPr>
+          <w:color w:val="000000" w:themeColor="text1"/>
+        </w:rPr>
+        <w:t xml:space="preserve"> del problema de Producer/</w:t>
+      </w:r>
+      <w:r>
+        <w:rPr>
+          <w:color w:val="000000" w:themeColor="text1"/>
+        </w:rPr>
+        <w:t>Consumir</w:t>
+      </w:r>
+      <w:r>
+        <w:rPr>
+          <w:color w:val="000000" w:themeColor="text1"/>
+        </w:rPr>
+        <w:t xml:space="preserve">. </w:t>
+      </w:r>
+    </w:p>
+    <w:p>
+      <w:pPr>
+        <w:rPr>
+          <w:color w:val="000000" w:themeColor="text1"/>
+          <w:lang w:val="en-001"/>
         </w:rPr>
       </w:pPr>
     </w:p>
@@ -16837,6 +17589,7 @@
         <w:rPr>
           <w:color w:val="000000" w:themeColor="text1"/>
         </w:rPr>
+        <w:lastRenderedPageBreak/>
         <w:t>Graficas</w:t>
       </w:r>
       <w:bookmarkEnd w:id="8"/>
@@ -16883,7 +17636,6 @@
         <w:rPr>
           <w:color w:val="000000" w:themeColor="text1"/>
         </w:rPr>
-        <w:lastRenderedPageBreak/>
         <w:t>Conclusiones generales</w:t>
       </w:r>
       <w:bookmarkEnd w:id="10"/>

</xml_diff>

<commit_message>
Ultimos cambio reporte. Fata lo de opcion 2
</commit_message>
<xml_diff>
--- a/Proyecto-Caso-2/docs/reporte.docx
+++ b/Proyecto-Caso-2/docs/reporte.docx
@@ -1197,14 +1197,27 @@
       <w:r>
         <w:t xml:space="preserve">Ilustración </w:t>
       </w:r>
-      <w:fldSimple w:instr=" SEQ Ilustración \* ARABIC ">
-        <w:r>
-          <w:rPr>
-            <w:noProof/>
-          </w:rPr>
-          <w:t>1</w:t>
-        </w:r>
-      </w:fldSimple>
+      <w:r>
+        <w:fldChar w:fldCharType="begin"/>
+      </w:r>
+      <w:r>
+        <w:instrText xml:space="preserve"> SEQ Ilustración \* ARABIC </w:instrText>
+      </w:r>
+      <w:r>
+        <w:fldChar w:fldCharType="separate"/>
+      </w:r>
+      <w:r>
+        <w:rPr>
+          <w:noProof/>
+        </w:rPr>
+        <w:t>1</w:t>
+      </w:r>
+      <w:r>
+        <w:rPr>
+          <w:noProof/>
+        </w:rPr>
+        <w:fldChar w:fldCharType="end"/>
+      </w:r>
       <w:r>
         <w:t xml:space="preserve">. </w:t>
       </w:r>
@@ -3366,14 +3379,27 @@
       <w:r>
         <w:t xml:space="preserve">Ilustración </w:t>
       </w:r>
-      <w:fldSimple w:instr=" SEQ Ilustración \* ARABIC ">
-        <w:r>
-          <w:rPr>
-            <w:noProof/>
-          </w:rPr>
-          <w:t>2</w:t>
-        </w:r>
-      </w:fldSimple>
+      <w:r>
+        <w:fldChar w:fldCharType="begin"/>
+      </w:r>
+      <w:r>
+        <w:instrText xml:space="preserve"> SEQ Ilustración \* ARABIC </w:instrText>
+      </w:r>
+      <w:r>
+        <w:fldChar w:fldCharType="separate"/>
+      </w:r>
+      <w:r>
+        <w:rPr>
+          <w:noProof/>
+        </w:rPr>
+        <w:t>2</w:t>
+      </w:r>
+      <w:r>
+        <w:rPr>
+          <w:noProof/>
+        </w:rPr>
+        <w:fldChar w:fldCharType="end"/>
+      </w:r>
       <w:r>
         <w:rPr>
           <w:lang w:val="en-001"/>
@@ -6206,14 +6232,27 @@
       <w:r>
         <w:t xml:space="preserve">Ilustración </w:t>
       </w:r>
-      <w:fldSimple w:instr=" SEQ Ilustración \* ARABIC ">
-        <w:r>
-          <w:rPr>
-            <w:noProof/>
-          </w:rPr>
-          <w:t>3</w:t>
-        </w:r>
-      </w:fldSimple>
+      <w:r>
+        <w:fldChar w:fldCharType="begin"/>
+      </w:r>
+      <w:r>
+        <w:instrText xml:space="preserve"> SEQ Ilustración \* ARABIC </w:instrText>
+      </w:r>
+      <w:r>
+        <w:fldChar w:fldCharType="separate"/>
+      </w:r>
+      <w:r>
+        <w:rPr>
+          <w:noProof/>
+        </w:rPr>
+        <w:t>3</w:t>
+      </w:r>
+      <w:r>
+        <w:rPr>
+          <w:noProof/>
+        </w:rPr>
+        <w:fldChar w:fldCharType="end"/>
+      </w:r>
       <w:r>
         <w:rPr>
           <w:lang w:val="en-001"/>
@@ -9688,14 +9727,27 @@
       <w:r>
         <w:t xml:space="preserve">Ilustración </w:t>
       </w:r>
-      <w:fldSimple w:instr=" SEQ Ilustración \* ARABIC ">
-        <w:r>
-          <w:rPr>
-            <w:noProof/>
-          </w:rPr>
-          <w:t>4</w:t>
-        </w:r>
-      </w:fldSimple>
+      <w:r>
+        <w:fldChar w:fldCharType="begin"/>
+      </w:r>
+      <w:r>
+        <w:instrText xml:space="preserve"> SEQ Ilustración \* ARABIC </w:instrText>
+      </w:r>
+      <w:r>
+        <w:fldChar w:fldCharType="separate"/>
+      </w:r>
+      <w:r>
+        <w:rPr>
+          <w:noProof/>
+        </w:rPr>
+        <w:t>4</w:t>
+      </w:r>
+      <w:r>
+        <w:rPr>
+          <w:noProof/>
+        </w:rPr>
+        <w:fldChar w:fldCharType="end"/>
+      </w:r>
       <w:r>
         <w:rPr>
           <w:lang w:val="en-001"/>
@@ -15246,14 +15298,27 @@
       <w:r>
         <w:t xml:space="preserve">Ilustración </w:t>
       </w:r>
-      <w:fldSimple w:instr=" SEQ Ilustración \* ARABIC ">
-        <w:r>
-          <w:rPr>
-            <w:noProof/>
-          </w:rPr>
-          <w:t>5</w:t>
-        </w:r>
-      </w:fldSimple>
+      <w:r>
+        <w:fldChar w:fldCharType="begin"/>
+      </w:r>
+      <w:r>
+        <w:instrText xml:space="preserve"> SEQ Ilustración \* ARABIC </w:instrText>
+      </w:r>
+      <w:r>
+        <w:fldChar w:fldCharType="separate"/>
+      </w:r>
+      <w:r>
+        <w:rPr>
+          <w:noProof/>
+        </w:rPr>
+        <w:t>5</w:t>
+      </w:r>
+      <w:r>
+        <w:rPr>
+          <w:noProof/>
+        </w:rPr>
+        <w:fldChar w:fldCharType="end"/>
+      </w:r>
       <w:r>
         <w:rPr>
           <w:lang w:val="en-001"/>
@@ -16468,14 +16533,27 @@
       <w:r>
         <w:t xml:space="preserve">Ilustración </w:t>
       </w:r>
-      <w:fldSimple w:instr=" SEQ Ilustración \* ARABIC ">
-        <w:r>
-          <w:rPr>
-            <w:noProof/>
-          </w:rPr>
-          <w:t>6</w:t>
-        </w:r>
-      </w:fldSimple>
+      <w:r>
+        <w:fldChar w:fldCharType="begin"/>
+      </w:r>
+      <w:r>
+        <w:instrText xml:space="preserve"> SEQ Ilustración \* ARABIC </w:instrText>
+      </w:r>
+      <w:r>
+        <w:fldChar w:fldCharType="separate"/>
+      </w:r>
+      <w:r>
+        <w:rPr>
+          <w:noProof/>
+        </w:rPr>
+        <w:t>6</w:t>
+      </w:r>
+      <w:r>
+        <w:rPr>
+          <w:noProof/>
+        </w:rPr>
+        <w:fldChar w:fldCharType="end"/>
+      </w:r>
       <w:r>
         <w:rPr>
           <w:lang w:val="en-001"/>
@@ -16755,14 +16833,27 @@
       <w:r>
         <w:t xml:space="preserve">Ilustración </w:t>
       </w:r>
-      <w:fldSimple w:instr=" SEQ Ilustración \* ARABIC ">
-        <w:r>
-          <w:rPr>
-            <w:noProof/>
-          </w:rPr>
-          <w:t>7</w:t>
-        </w:r>
-      </w:fldSimple>
+      <w:r>
+        <w:fldChar w:fldCharType="begin"/>
+      </w:r>
+      <w:r>
+        <w:instrText xml:space="preserve"> SEQ Ilustración \* ARABIC </w:instrText>
+      </w:r>
+      <w:r>
+        <w:fldChar w:fldCharType="separate"/>
+      </w:r>
+      <w:r>
+        <w:rPr>
+          <w:noProof/>
+        </w:rPr>
+        <w:t>7</w:t>
+      </w:r>
+      <w:r>
+        <w:rPr>
+          <w:noProof/>
+        </w:rPr>
+        <w:fldChar w:fldCharType="end"/>
+      </w:r>
       <w:r>
         <w:rPr>
           <w:lang w:val="en-001"/>
@@ -17411,14 +17502,27 @@
       <w:r>
         <w:t xml:space="preserve">Ilustración </w:t>
       </w:r>
-      <w:fldSimple w:instr=" SEQ Ilustración \* ARABIC ">
-        <w:r>
-          <w:rPr>
-            <w:noProof/>
-          </w:rPr>
-          <w:t>8</w:t>
-        </w:r>
-      </w:fldSimple>
+      <w:r>
+        <w:fldChar w:fldCharType="begin"/>
+      </w:r>
+      <w:r>
+        <w:instrText xml:space="preserve"> SEQ Ilustración \* ARABIC </w:instrText>
+      </w:r>
+      <w:r>
+        <w:fldChar w:fldCharType="separate"/>
+      </w:r>
+      <w:r>
+        <w:rPr>
+          <w:noProof/>
+        </w:rPr>
+        <w:t>8</w:t>
+      </w:r>
+      <w:r>
+        <w:rPr>
+          <w:noProof/>
+        </w:rPr>
+        <w:fldChar w:fldCharType="end"/>
+      </w:r>
       <w:r>
         <w:rPr>
           <w:lang w:val="en-001"/>
@@ -17617,12 +17721,42 @@
       </w:r>
       <w:bookmarkEnd w:id="9"/>
     </w:p>
+    <w:p/>
     <w:p>
       <w:pPr>
         <w:rPr>
           <w:color w:val="000000" w:themeColor="text1"/>
+          <w:lang w:val="en-001"/>
         </w:rPr>
       </w:pPr>
+      <w:r>
+        <w:rPr>
+          <w:color w:val="000000" w:themeColor="text1"/>
+          <w:lang w:val="en-001"/>
+        </w:rPr>
+        <w:t>//</w:t>
+      </w:r>
+      <w:r>
+        <w:t xml:space="preserve">Además, considere otras configuraciones que le permitan entender cómo funciona la memoria </w:t>
+      </w:r>
+      <w:r>
+        <w:rPr>
+          <w:lang w:val="en-001"/>
+        </w:rPr>
+        <w:t>//</w:t>
+      </w:r>
+      <w:r>
+        <w:t xml:space="preserve">virtual y el impacto del número de marcos de página en RAM asignados por el sistema. • Escriba </w:t>
+      </w:r>
+      <w:r>
+        <w:rPr>
+          <w:lang w:val="en-001"/>
+        </w:rPr>
+        <w:t>//</w:t>
+      </w:r>
+      <w:r>
+        <w:t>su interpretación de los resultados: ¿tienen sentido? Justifique su respuesta.</w:t>
+      </w:r>
     </w:p>
     <w:p>
       <w:pPr>

</xml_diff>